<commit_message>
Correction of docx file
</commit_message>
<xml_diff>
--- a/Калькулятор множеств.docx
+++ b/Калькулятор множеств.docx
@@ -221,7 +221,25 @@
           <w:szCs w:val="28"/>
           <w:lang w:eastAsia="en-US"/>
         </w:rPr>
-        <w:t>Проверила: доцент кафедры ИТАС</w:t>
+        <w:t xml:space="preserve">Проверила: </w:t>
+      </w:r>
+      <w:r>
+        <w:rPr>
+          <w:rFonts w:eastAsiaTheme="minorHAnsi"/>
+          <w:sz w:val="28"/>
+          <w:szCs w:val="28"/>
+          <w:lang w:eastAsia="en-US"/>
+        </w:rPr>
+        <w:t>старший преподаватель</w:t>
+      </w:r>
+      <w:r>
+        <w:rPr>
+          <w:rFonts w:eastAsiaTheme="minorHAnsi"/>
+          <w:sz w:val="28"/>
+          <w:szCs w:val="28"/>
+          <w:lang w:eastAsia="en-US"/>
+        </w:rPr>
+        <w:t xml:space="preserve"> ИТАС</w:t>
       </w:r>
     </w:p>
     <w:p>
@@ -235,14 +253,25 @@
           <w:lang w:eastAsia="en-US"/>
         </w:rPr>
       </w:pPr>
-      <w:r>
-        <w:rPr>
-          <w:rFonts w:eastAsiaTheme="minorHAnsi"/>
-          <w:sz w:val="28"/>
-          <w:szCs w:val="28"/>
-          <w:lang w:eastAsia="en-US"/>
-        </w:rPr>
-        <w:t>Ольга Андреевна Полякова</w:t>
+      <w:proofErr w:type="spellStart"/>
+      <w:r>
+        <w:rPr>
+          <w:rFonts w:eastAsiaTheme="minorHAnsi"/>
+          <w:sz w:val="28"/>
+          <w:szCs w:val="28"/>
+          <w:lang w:eastAsia="en-US"/>
+        </w:rPr>
+        <w:t>Рустамханова</w:t>
+      </w:r>
+      <w:proofErr w:type="spellEnd"/>
+      <w:r>
+        <w:rPr>
+          <w:rFonts w:eastAsiaTheme="minorHAnsi"/>
+          <w:sz w:val="28"/>
+          <w:szCs w:val="28"/>
+          <w:lang w:eastAsia="en-US"/>
+        </w:rPr>
+        <w:t> Гульшат Ильдаровна</w:t>
       </w:r>
     </w:p>
     <w:p>
@@ -705,19 +734,7 @@
         <w:rPr>
           <w:sz w:val="28"/>
         </w:rPr>
-        <w:t xml:space="preserve">Для реализации решения выражений были созданы три метода: </w:t>
-      </w:r>
-      <w:r>
-        <w:rPr>
-          <w:sz w:val="28"/>
-        </w:rPr>
-        <w:t>подготовки выражения</w:t>
-      </w:r>
-      <w:r>
-        <w:rPr>
-          <w:sz w:val="28"/>
-        </w:rPr>
-        <w:t>, работы с сложными выражениями, работы с простыми выражениями.</w:t>
+        <w:t>Для реализации решения выражений были созданы три метода: подготовки выражения, работы с сложными выражениями, работы с простыми выражениями.</w:t>
       </w:r>
       <w:r>
         <w:rPr>
@@ -738,31 +755,13 @@
         <w:rPr>
           <w:sz w:val="28"/>
         </w:rPr>
-        <w:t xml:space="preserve">Метод </w:t>
-      </w:r>
-      <w:r>
-        <w:rPr>
-          <w:sz w:val="28"/>
-        </w:rPr>
-        <w:t>подготовки выражения</w:t>
-      </w:r>
-      <w:r>
-        <w:rPr>
-          <w:sz w:val="28"/>
-        </w:rPr>
-        <w:t xml:space="preserve"> удаляет</w:t>
-      </w:r>
-      <w:r>
-        <w:rPr>
-          <w:sz w:val="28"/>
-        </w:rPr>
-        <w:t xml:space="preserve"> весь «мусор» из выражения, не влияющий на его смысл. Далее передает полученную строку </w:t>
-      </w:r>
-      <w:r>
-        <w:rPr>
-          <w:sz w:val="28"/>
-        </w:rPr>
-        <w:t>методу работы с сложными выражениями.</w:t>
+        <w:t>Метод подготовки выражения удаляет</w:t>
+      </w:r>
+      <w:r>
+        <w:rPr>
+          <w:sz w:val="28"/>
+        </w:rPr>
+        <w:t xml:space="preserve"> весь «мусор» из выражения, не влияющий на его смысл. Далее передает полученную строку методу работы с сложными выражениями.</w:t>
       </w:r>
     </w:p>
     <w:p>
@@ -777,13 +776,7 @@
         <w:rPr>
           <w:sz w:val="28"/>
         </w:rPr>
-        <w:t>Метод работы с сложными выражениями</w:t>
-      </w:r>
-      <w:r>
-        <w:rPr>
-          <w:sz w:val="28"/>
-        </w:rPr>
-        <w:t xml:space="preserve"> выполняет функци</w:t>
+        <w:t>Метод работы с сложными выражениями выполняет функци</w:t>
       </w:r>
       <w:r>
         <w:rPr>
@@ -795,43 +788,7 @@
         <w:rPr>
           <w:sz w:val="28"/>
         </w:rPr>
-        <w:t xml:space="preserve"> поиска скобок и перевода строки от сложной формы к простой. При нахождении закрывающей скобки производиться поиск открывающей, полученное </w:t>
-      </w:r>
-      <w:r>
-        <w:rPr>
-          <w:sz w:val="28"/>
-        </w:rPr>
-        <w:t>выражение</w:t>
-      </w:r>
-      <w:r>
-        <w:rPr>
-          <w:sz w:val="28"/>
-        </w:rPr>
-        <w:t xml:space="preserve"> рекурсивно передается в данный метод. При отсутствии скобок выражение передается </w:t>
-      </w:r>
-      <w:r>
-        <w:rPr>
-          <w:sz w:val="28"/>
-        </w:rPr>
-        <w:t xml:space="preserve">методу работы с </w:t>
-      </w:r>
-      <w:r>
-        <w:rPr>
-          <w:sz w:val="28"/>
-        </w:rPr>
-        <w:t>простыми</w:t>
-      </w:r>
-      <w:r>
-        <w:rPr>
-          <w:sz w:val="28"/>
-        </w:rPr>
-        <w:t xml:space="preserve"> выражениями.</w:t>
-      </w:r>
-      <w:r>
-        <w:rPr>
-          <w:sz w:val="28"/>
-        </w:rPr>
-        <w:t xml:space="preserve"> При необходимости возвращенное множество </w:t>
+        <w:t xml:space="preserve"> поиска скобок и перевода строки от сложной формы к простой. При нахождении закрывающей скобки производиться поиск открывающей, полученное выражение рекурсивно передается в данный метод. При отсутствии скобок выражение передается методу работы с простыми выражениями. При необходимости возвращенное множество </w:t>
       </w:r>
       <w:r>
         <w:rPr>
@@ -855,25 +812,7 @@
         <w:rPr>
           <w:sz w:val="28"/>
         </w:rPr>
-        <w:t xml:space="preserve">Метод работы с </w:t>
-      </w:r>
-      <w:r>
-        <w:rPr>
-          <w:sz w:val="28"/>
-        </w:rPr>
-        <w:t>простыми</w:t>
-      </w:r>
-      <w:r>
-        <w:rPr>
-          <w:sz w:val="28"/>
-        </w:rPr>
-        <w:t xml:space="preserve"> выражениями</w:t>
-      </w:r>
-      <w:r>
-        <w:rPr>
-          <w:sz w:val="28"/>
-        </w:rPr>
-        <w:t xml:space="preserve"> производит расшифровку полученного выражения, разбиение на составляющие (множества и операции), и выполнение операций алгебры логики. Операции выполняются </w:t>
+        <w:t xml:space="preserve">Метод работы с простыми выражениями производит расшифровку полученного выражения, разбиение на составляющие (множества и операции), и выполнение операций алгебры логики. Операции выполняются </w:t>
       </w:r>
       <w:r>
         <w:rPr>
@@ -974,6 +913,7 @@
       </w:pPr>
       <w:r>
         <w:rPr>
+          <w:noProof/>
           <w:sz w:val="28"/>
         </w:rPr>
         <w:drawing>
@@ -1022,6 +962,7 @@
       </w:pPr>
       <w:r>
         <w:rPr>
+          <w:noProof/>
           <w:sz w:val="28"/>
           <w:lang w:val="en-US"/>
         </w:rPr>
@@ -1071,6 +1012,7 @@
       </w:pPr>
       <w:r>
         <w:rPr>
+          <w:noProof/>
           <w:sz w:val="28"/>
           <w:lang w:val="en-US"/>
         </w:rPr>
@@ -1121,6 +1063,7 @@
       </w:pPr>
       <w:r>
         <w:rPr>
+          <w:noProof/>
           <w:sz w:val="28"/>
           <w:lang w:val="en-US"/>
         </w:rPr>
@@ -1170,6 +1113,7 @@
       </w:pPr>
       <w:r>
         <w:rPr>
+          <w:noProof/>
           <w:sz w:val="28"/>
           <w:lang w:val="en-US"/>
         </w:rPr>
@@ -1219,6 +1163,7 @@
       </w:pPr>
       <w:r>
         <w:rPr>
+          <w:noProof/>
           <w:sz w:val="28"/>
           <w:lang w:val="en-US"/>
         </w:rPr>
@@ -1269,6 +1214,7 @@
       </w:pPr>
       <w:r>
         <w:rPr>
+          <w:noProof/>
           <w:sz w:val="28"/>
           <w:lang w:val="en-US"/>
         </w:rPr>
@@ -1318,6 +1264,7 @@
       </w:pPr>
       <w:r>
         <w:rPr>
+          <w:noProof/>
           <w:sz w:val="28"/>
           <w:lang w:val="en-US"/>
         </w:rPr>
@@ -1387,6 +1334,15 @@
           <w:sz w:val="28"/>
         </w:rPr>
       </w:pPr>
+      <w:hyperlink r:id="rId13" w:history="1">
+        <w:r>
+          <w:rPr>
+            <w:rStyle w:val="a6"/>
+            <w:sz w:val="28"/>
+          </w:rPr>
+          <w:t>https://github.com/Hitikov/DiskMath_Lab1</w:t>
+        </w:r>
+      </w:hyperlink>
     </w:p>
     <w:sectPr>
       <w:pgSz w:w="11906" w:h="16838"/>
@@ -2225,7 +2181,6 @@
   <w:style w:type="character" w:default="1" w:styleId="a0">
     <w:name w:val="Default Paragraph Font"/>
     <w:uiPriority w:val="1"/>
-    <w:semiHidden/>
     <w:unhideWhenUsed/>
   </w:style>
   <w:style w:type="table" w:default="1" w:styleId="a1">
@@ -2286,6 +2241,29 @@
       <w:sz w:val="16"/>
       <w:szCs w:val="16"/>
       <w:lang w:eastAsia="ru-RU"/>
+    </w:rPr>
+  </w:style>
+  <w:style w:type="character" w:styleId="a6">
+    <w:name w:val="Hyperlink"/>
+    <w:basedOn w:val="a0"/>
+    <w:uiPriority w:val="99"/>
+    <w:unhideWhenUsed/>
+    <w:rsid w:val="007E65DD"/>
+    <w:rPr>
+      <w:color w:val="0000FF" w:themeColor="hyperlink"/>
+      <w:u w:val="single"/>
+    </w:rPr>
+  </w:style>
+  <w:style w:type="character" w:styleId="a7">
+    <w:name w:val="Unresolved Mention"/>
+    <w:basedOn w:val="a0"/>
+    <w:uiPriority w:val="99"/>
+    <w:semiHidden/>
+    <w:unhideWhenUsed/>
+    <w:rsid w:val="007E65DD"/>
+    <w:rPr>
+      <w:color w:val="605E5C"/>
+      <w:shd w:val="clear" w:color="auto" w:fill="E1DFDD"/>
     </w:rPr>
   </w:style>
 </w:styles>

</xml_diff>